<commit_message>
vault backup: 2024-12-14 01:50:32
</commit_message>
<xml_diff>
--- a/Centennial/Term 1/COMM College Communications 2/Opinion Piece/Lucas_Vandermaarel_Peer Review 3 and Final Reflection Template.docx
+++ b/Centennial/Term 1/COMM College Communications 2/Opinion Piece/Lucas_Vandermaarel_Peer Review 3 and Final Reflection Template.docx
@@ -1,6 +1,6 @@
 
 <file path=word/document.xml><?xml version="1.0" encoding="utf-8"?>
-<w:document xmlns:wpc="http://schemas.microsoft.com/office/word/2010/wordprocessingCanvas" xmlns:cx="http://schemas.microsoft.com/office/drawing/2014/chartex" xmlns:cx1="http://schemas.microsoft.com/office/drawing/2015/9/8/chartex" xmlns:cx2="http://schemas.microsoft.com/office/drawing/2015/10/21/chartex" xmlns:cx3="http://schemas.microsoft.com/office/drawing/2016/5/9/chartex" xmlns:cx4="http://schemas.microsoft.com/office/drawing/2016/5/10/chartex" xmlns:cx5="http://schemas.microsoft.com/office/drawing/2016/5/11/chartex" xmlns:cx6="http://schemas.microsoft.com/office/drawing/2016/5/12/chartex" xmlns:cx7="http://schemas.microsoft.com/office/drawing/2016/5/13/chartex" xmlns:cx8="http://schemas.microsoft.com/office/drawing/2016/5/14/chartex" xmlns:mc="http://schemas.openxmlformats.org/markup-compatibility/2006" xmlns:aink="http://schemas.microsoft.com/office/drawing/2016/ink" xmlns:am3d="http://schemas.microsoft.com/office/drawing/2017/model3d" xmlns:o="urn:schemas-microsoft-com:office:office" xmlns:r="http://schemas.openxmlformats.org/officeDocument/2006/relationships" xmlns:m="http://schemas.openxmlformats.org/officeDocument/2006/math" xmlns:v="urn:schemas-microsoft-com:vml" xmlns:wp14="http://schemas.microsoft.com/office/word/2010/wordprocessingDrawing" xmlns:wp="http://schemas.openxmlformats.org/drawingml/2006/wordprocessingDrawing" xmlns:w10="urn:schemas-microsoft-com:office:word" xmlns:w="http://schemas.openxmlformats.org/wordprocessingml/2006/main" xmlns:w14="http://schemas.microsoft.com/office/word/2010/wordml" xmlns:w15="http://schemas.microsoft.com/office/word/2012/wordml" xmlns:w16cid="http://schemas.microsoft.com/office/word/2016/wordml/cid" xmlns:w16se="http://schemas.microsoft.com/office/word/2015/wordml/symex" xmlns:wpg="http://schemas.microsoft.com/office/word/2010/wordprocessingGroup" xmlns:wpi="http://schemas.microsoft.com/office/word/2010/wordprocessingInk" xmlns:wne="http://schemas.microsoft.com/office/word/2006/wordml" xmlns:wps="http://schemas.microsoft.com/office/word/2010/wordprocessingShape" mc:Ignorable="w14 w15 w16se w16cid wp14">
+<w:document xmlns:wpc="http://schemas.microsoft.com/office/word/2010/wordprocessingCanvas" xmlns:cx="http://schemas.microsoft.com/office/drawing/2014/chartex" xmlns:cx1="http://schemas.microsoft.com/office/drawing/2015/9/8/chartex" xmlns:cx2="http://schemas.microsoft.com/office/drawing/2015/10/21/chartex" xmlns:cx3="http://schemas.microsoft.com/office/drawing/2016/5/9/chartex" xmlns:cx4="http://schemas.microsoft.com/office/drawing/2016/5/10/chartex" xmlns:cx5="http://schemas.microsoft.com/office/drawing/2016/5/11/chartex" xmlns:cx6="http://schemas.microsoft.com/office/drawing/2016/5/12/chartex" xmlns:cx7="http://schemas.microsoft.com/office/drawing/2016/5/13/chartex" xmlns:cx8="http://schemas.microsoft.com/office/drawing/2016/5/14/chartex" xmlns:mc="http://schemas.openxmlformats.org/markup-compatibility/2006" xmlns:aink="http://schemas.microsoft.com/office/drawing/2016/ink" xmlns:am3d="http://schemas.microsoft.com/office/drawing/2017/model3d" xmlns:o="urn:schemas-microsoft-com:office:office" xmlns:oel="http://schemas.microsoft.com/office/2019/extlst" xmlns:r="http://schemas.openxmlformats.org/officeDocument/2006/relationships" xmlns:m="http://schemas.openxmlformats.org/officeDocument/2006/math" xmlns:v="urn:schemas-microsoft-com:vml" xmlns:wp14="http://schemas.microsoft.com/office/word/2010/wordprocessingDrawing" xmlns:wp="http://schemas.openxmlformats.org/drawingml/2006/wordprocessingDrawing" xmlns:w10="urn:schemas-microsoft-com:office:word" xmlns:w="http://schemas.openxmlformats.org/wordprocessingml/2006/main" xmlns:w14="http://schemas.microsoft.com/office/word/2010/wordml" xmlns:w15="http://schemas.microsoft.com/office/word/2012/wordml" xmlns:w16cex="http://schemas.microsoft.com/office/word/2018/wordml/cex" xmlns:w16cid="http://schemas.microsoft.com/office/word/2016/wordml/cid" xmlns:w16="http://schemas.microsoft.com/office/word/2018/wordml" xmlns:w16du="http://schemas.microsoft.com/office/word/2023/wordml/word16du" xmlns:w16sdtdh="http://schemas.microsoft.com/office/word/2020/wordml/sdtdatahash" xmlns:w16se="http://schemas.microsoft.com/office/word/2015/wordml/symex" xmlns:wpg="http://schemas.microsoft.com/office/word/2010/wordprocessingGroup" xmlns:wpi="http://schemas.microsoft.com/office/word/2010/wordprocessingInk" xmlns:wne="http://schemas.microsoft.com/office/word/2006/wordml" xmlns:wps="http://schemas.microsoft.com/office/word/2010/wordprocessingShape" mc:Ignorable="w14 w15 w16se w16cid w16 w16cex w16sdtdh w16du wp14">
   <w:body>
     <w:p>
       <w:pPr>
@@ -82,15 +82,7 @@
           <w:szCs w:val="24"/>
           <w:highlight w:val="yellow"/>
         </w:rPr>
-        <w:t>Post your feedback for your peers directly in the Discussion Board as a reply to their thread.</w:t>
-      </w:r>
-      <w:r>
-        <w:rPr>
-          <w:sz w:val="24"/>
-          <w:szCs w:val="24"/>
-          <w:highlight w:val="yellow"/>
-        </w:rPr>
-        <w:t xml:space="preserve"> </w:t>
+        <w:t xml:space="preserve">Post your feedback for your peers directly in the Discussion Board as a reply to their thread. </w:t>
       </w:r>
     </w:p>
     <w:p>
@@ -127,21 +119,7 @@
           <w:sz w:val="24"/>
           <w:szCs w:val="24"/>
         </w:rPr>
-        <w:t xml:space="preserve">You will provide peer feedback on the </w:t>
-      </w:r>
-      <w:r>
-        <w:rPr>
-          <w:sz w:val="24"/>
-          <w:szCs w:val="24"/>
-        </w:rPr>
-        <w:t>digital presentations/scripts</w:t>
-      </w:r>
-      <w:r>
-        <w:rPr>
-          <w:sz w:val="24"/>
-          <w:szCs w:val="24"/>
-        </w:rPr>
-        <w:t xml:space="preserve"> posted to your group discussion board (</w:t>
+        <w:t>You will provide peer feedback on the digital presentations/scripts posted to your group discussion board (</w:t>
       </w:r>
       <w:r>
         <w:rPr>
@@ -240,10 +218,7 @@
       <w:bookmarkStart w:id="2" w:name="_wsawfedgms9" w:colFirst="0" w:colLast="0"/>
       <w:bookmarkEnd w:id="2"/>
       <w:r>
-        <w:t>Presentation/Script</w:t>
-      </w:r>
-      <w:r>
-        <w:t xml:space="preserve"> 1</w:t>
+        <w:t>Presentation/Script 1</w:t>
       </w:r>
     </w:p>
     <w:p>
@@ -261,6 +236,13 @@
         </w:rPr>
         <w:t>Peer’s Name:</w:t>
       </w:r>
+      <w:r>
+        <w:rPr>
+          <w:sz w:val="24"/>
+          <w:szCs w:val="24"/>
+        </w:rPr>
+        <w:t xml:space="preserve"> Willson Ho</w:t>
+      </w:r>
     </w:p>
     <w:p>
       <w:pPr>
@@ -276,6 +258,136 @@
           <w:szCs w:val="24"/>
         </w:rPr>
         <w:t>Your Feedback:</w:t>
+      </w:r>
+      <w:r>
+        <w:rPr>
+          <w:sz w:val="24"/>
+          <w:szCs w:val="24"/>
+        </w:rPr>
+        <w:br/>
+      </w:r>
+      <w:r>
+        <w:rPr>
+          <w:sz w:val="24"/>
+          <w:szCs w:val="24"/>
+        </w:rPr>
+        <w:br/>
+      </w:r>
+      <w:r>
+        <w:rPr>
+          <w:sz w:val="24"/>
+          <w:szCs w:val="24"/>
+        </w:rPr>
+        <w:t>Hi Willson,</w:t>
+      </w:r>
+      <w:r>
+        <w:rPr>
+          <w:sz w:val="24"/>
+          <w:szCs w:val="24"/>
+        </w:rPr>
+        <w:br/>
+      </w:r>
+      <w:r>
+        <w:rPr>
+          <w:sz w:val="24"/>
+          <w:szCs w:val="24"/>
+        </w:rPr>
+        <w:br/>
+        <w:t xml:space="preserve">Very well put together. I can </w:t>
+      </w:r>
+      <w:proofErr w:type="gramStart"/>
+      <w:r>
+        <w:rPr>
+          <w:sz w:val="24"/>
+          <w:szCs w:val="24"/>
+        </w:rPr>
+        <w:t>tell</w:t>
+      </w:r>
+      <w:proofErr w:type="gramEnd"/>
+      <w:r>
+        <w:rPr>
+          <w:sz w:val="24"/>
+          <w:szCs w:val="24"/>
+        </w:rPr>
+        <w:t xml:space="preserve"> that you have experience with video </w:t>
+      </w:r>
+      <w:proofErr w:type="gramStart"/>
+      <w:r>
+        <w:rPr>
+          <w:sz w:val="24"/>
+          <w:szCs w:val="24"/>
+        </w:rPr>
+        <w:t>editing</w:t>
+      </w:r>
+      <w:proofErr w:type="gramEnd"/>
+      <w:r>
+        <w:rPr>
+          <w:sz w:val="24"/>
+          <w:szCs w:val="24"/>
+        </w:rPr>
+        <w:t xml:space="preserve"> and it was a great display of your skills. Your script paired with the visuals created a captivating presentation. The music in the background also created a proper environment for the topics that you discussed.</w:t>
+      </w:r>
+      <w:r>
+        <w:rPr>
+          <w:sz w:val="24"/>
+          <w:szCs w:val="24"/>
+        </w:rPr>
+        <w:br/>
+      </w:r>
+      <w:r>
+        <w:rPr>
+          <w:sz w:val="24"/>
+          <w:szCs w:val="24"/>
+        </w:rPr>
+        <w:br/>
+        <w:t xml:space="preserve">Also, a studio </w:t>
+      </w:r>
+      <w:proofErr w:type="spellStart"/>
+      <w:r>
+        <w:rPr>
+          <w:sz w:val="24"/>
+          <w:szCs w:val="24"/>
+        </w:rPr>
+        <w:t>ghibli</w:t>
+      </w:r>
+      <w:proofErr w:type="spellEnd"/>
+      <w:r>
+        <w:rPr>
+          <w:sz w:val="24"/>
+          <w:szCs w:val="24"/>
+        </w:rPr>
+        <w:t xml:space="preserve"> clip right at the start gives you another point in my books.</w:t>
+      </w:r>
+      <w:r>
+        <w:rPr>
+          <w:sz w:val="24"/>
+          <w:szCs w:val="24"/>
+        </w:rPr>
+        <w:br/>
+      </w:r>
+      <w:r>
+        <w:rPr>
+          <w:sz w:val="24"/>
+          <w:szCs w:val="24"/>
+        </w:rPr>
+        <w:br/>
+        <w:t>Well done! I don't have anything to offer for criticism. This should be perfect marks.</w:t>
+      </w:r>
+      <w:r>
+        <w:rPr>
+          <w:sz w:val="24"/>
+          <w:szCs w:val="24"/>
+        </w:rPr>
+        <w:br/>
+      </w:r>
+      <w:r>
+        <w:rPr>
+          <w:sz w:val="24"/>
+          <w:szCs w:val="24"/>
+        </w:rPr>
+        <w:lastRenderedPageBreak/>
+        <w:br/>
+        <w:t>- Lucas Vandermaarel</w:t>
       </w:r>
     </w:p>
     <w:p>
@@ -288,10 +400,7 @@
       <w:bookmarkStart w:id="3" w:name="_4fhebrjs3by8" w:colFirst="0" w:colLast="0"/>
       <w:bookmarkEnd w:id="3"/>
       <w:r>
-        <w:t>Presentation/Script</w:t>
-      </w:r>
-      <w:r>
-        <w:t xml:space="preserve"> 2</w:t>
+        <w:t>Presentation/Script 2</w:t>
       </w:r>
     </w:p>
     <w:p>
@@ -309,6 +418,13 @@
         </w:rPr>
         <w:t>Peer’s Name:</w:t>
       </w:r>
+      <w:r>
+        <w:rPr>
+          <w:sz w:val="24"/>
+          <w:szCs w:val="24"/>
+        </w:rPr>
+        <w:t xml:space="preserve"> Shy Hurdis</w:t>
+      </w:r>
     </w:p>
     <w:p>
       <w:pPr>
@@ -330,27 +446,150 @@
       <w:pPr>
         <w:spacing w:before="240" w:line="301" w:lineRule="auto"/>
         <w:rPr>
+          <w:sz w:val="24"/>
+          <w:szCs w:val="24"/>
+          <w:lang w:val="en-US"/>
+        </w:rPr>
+      </w:pPr>
+      <w:r>
+        <w:rPr>
+          <w:sz w:val="24"/>
+          <w:szCs w:val="24"/>
+          <w:lang w:val="en-US"/>
+        </w:rPr>
+        <w:t>Hi Shy,</w:t>
+      </w:r>
+    </w:p>
+    <w:p>
+      <w:pPr>
+        <w:spacing w:before="240" w:line="301" w:lineRule="auto"/>
+        <w:rPr>
+          <w:sz w:val="24"/>
+          <w:szCs w:val="24"/>
+          <w:lang w:val="en-US"/>
+        </w:rPr>
+      </w:pPr>
+      <w:r>
+        <w:rPr>
+          <w:sz w:val="24"/>
+          <w:szCs w:val="24"/>
+          <w:lang w:val="en-US"/>
+        </w:rPr>
+        <w:t xml:space="preserve">Great usage of your own experiences. I found that you tied them in smoothly with the topic. Your presentation had a sufficient amount of </w:t>
+      </w:r>
+      <w:proofErr w:type="gramStart"/>
+      <w:r>
+        <w:rPr>
+          <w:sz w:val="24"/>
+          <w:szCs w:val="24"/>
+          <w:lang w:val="en-US"/>
+        </w:rPr>
+        <w:t>information</w:t>
+      </w:r>
+      <w:proofErr w:type="gramEnd"/>
+      <w:r>
+        <w:rPr>
+          <w:sz w:val="24"/>
+          <w:szCs w:val="24"/>
+          <w:lang w:val="en-US"/>
+        </w:rPr>
+        <w:t xml:space="preserve"> and you were able to speak clearly throughout. Well done!</w:t>
+      </w:r>
+      <w:r>
+        <w:rPr>
+          <w:sz w:val="24"/>
+          <w:szCs w:val="24"/>
+          <w:lang w:val="en-US"/>
+        </w:rPr>
+        <w:br/>
+      </w:r>
+      <w:r>
+        <w:rPr>
+          <w:sz w:val="24"/>
+          <w:szCs w:val="24"/>
+          <w:lang w:val="en-US"/>
+        </w:rPr>
+        <w:br/>
+        <w:t xml:space="preserve">I have a few pieces of criticism that may help in the future. Spreading out the content on your slides will help viewers have an easier time reading the sentences you want them to. I found that there were paragraphs in there which </w:t>
+      </w:r>
+      <w:proofErr w:type="gramStart"/>
+      <w:r>
+        <w:rPr>
+          <w:sz w:val="24"/>
+          <w:szCs w:val="24"/>
+          <w:lang w:val="en-US"/>
+        </w:rPr>
+        <w:t>was</w:t>
+      </w:r>
+      <w:proofErr w:type="gramEnd"/>
+      <w:r>
+        <w:rPr>
+          <w:sz w:val="24"/>
+          <w:szCs w:val="24"/>
+          <w:lang w:val="en-US"/>
+        </w:rPr>
+        <w:t xml:space="preserve"> hard to digest as I was listening to you speak. Short bullet points may work better.</w:t>
+      </w:r>
+      <w:r>
+        <w:rPr>
+          <w:sz w:val="24"/>
+          <w:szCs w:val="24"/>
+          <w:lang w:val="en-US"/>
+        </w:rPr>
+        <w:br/>
+      </w:r>
+      <w:r>
+        <w:rPr>
+          <w:sz w:val="24"/>
+          <w:szCs w:val="24"/>
+          <w:lang w:val="en-US"/>
+        </w:rPr>
+        <w:br/>
+        <w:t>Overall, nice job! I didn't do this topic and keep myself quite busy, so learning about how laziness might be a good idea to incorporate a healthier lifestyle has brought me to think about how I want to balance my life in the future.</w:t>
+      </w:r>
+    </w:p>
+    <w:p>
+      <w:pPr>
+        <w:spacing w:before="240" w:line="301" w:lineRule="auto"/>
+        <w:rPr>
+          <w:sz w:val="24"/>
+          <w:szCs w:val="24"/>
+          <w:lang w:val="en-US"/>
+        </w:rPr>
+      </w:pPr>
+      <w:r>
+        <w:rPr>
+          <w:sz w:val="24"/>
+          <w:szCs w:val="24"/>
+          <w:lang w:val="en-US"/>
+        </w:rPr>
+        <w:br/>
+        <w:t>- Lucas Vandermaarel</w:t>
+      </w:r>
+    </w:p>
+    <w:p>
+      <w:pPr>
+        <w:spacing w:before="240" w:line="301" w:lineRule="auto"/>
+        <w:rPr>
+          <w:sz w:val="24"/>
+          <w:szCs w:val="24"/>
+        </w:rPr>
+      </w:pPr>
+      <w:r>
+        <w:rPr>
           <w:color w:val="FF0000"/>
           <w:sz w:val="24"/>
           <w:szCs w:val="24"/>
         </w:rPr>
-      </w:pPr>
-    </w:p>
-    <w:p>
-      <w:pPr>
-        <w:spacing w:before="240" w:line="301" w:lineRule="auto"/>
-        <w:rPr>
-          <w:sz w:val="24"/>
-          <w:szCs w:val="24"/>
-        </w:rPr>
-      </w:pPr>
+        <w:t>Please consult your instructor if more</w:t>
+      </w:r>
       <w:r>
         <w:rPr>
           <w:color w:val="FF0000"/>
           <w:sz w:val="24"/>
           <w:szCs w:val="24"/>
         </w:rPr>
-        <w:t>Please consult your instructor if more</w:t>
+        <w:t xml:space="preserve"> than two</w:t>
       </w:r>
       <w:r>
         <w:rPr>
@@ -358,23 +597,25 @@
           <w:sz w:val="24"/>
           <w:szCs w:val="24"/>
         </w:rPr>
-        <w:t xml:space="preserve"> than two</w:t>
-      </w:r>
+        <w:t xml:space="preserve"> </w:t>
+      </w:r>
+      <w:proofErr w:type="gramStart"/>
       <w:r>
         <w:rPr>
           <w:color w:val="FF0000"/>
           <w:sz w:val="24"/>
           <w:szCs w:val="24"/>
         </w:rPr>
+        <w:t>peer</w:t>
+      </w:r>
+      <w:proofErr w:type="gramEnd"/>
+      <w:r>
+        <w:rPr>
+          <w:color w:val="FF0000"/>
+          <w:sz w:val="24"/>
+          <w:szCs w:val="24"/>
+        </w:rPr>
         <w:t xml:space="preserve"> </w:t>
-      </w:r>
-      <w:r>
-        <w:rPr>
-          <w:color w:val="FF0000"/>
-          <w:sz w:val="24"/>
-          <w:szCs w:val="24"/>
-        </w:rPr>
-        <w:t xml:space="preserve">peer </w:t>
       </w:r>
       <w:r>
         <w:rPr>
@@ -403,6 +644,27 @@
     <w:p>
       <w:bookmarkStart w:id="4" w:name="_kmhfpll7ca38" w:colFirst="0" w:colLast="0"/>
       <w:bookmarkEnd w:id="4"/>
+      <w:r>
+        <w:br/>
+      </w:r>
+      <w:r>
+        <w:br/>
+      </w:r>
+      <w:r>
+        <w:br/>
+      </w:r>
+      <w:r>
+        <w:br/>
+      </w:r>
+      <w:r>
+        <w:br/>
+      </w:r>
+      <w:r>
+        <w:br/>
+      </w:r>
+      <w:r>
+        <w:br/>
+      </w:r>
     </w:p>
     <w:p>
       <w:pPr>
@@ -427,15 +689,7 @@
         <w:rPr>
           <w:color w:val="FF0000"/>
         </w:rPr>
-        <w:t xml:space="preserve">Please consult the guidelines provided </w:t>
-      </w:r>
-      <w:bookmarkStart w:id="7" w:name="_GoBack"/>
-      <w:bookmarkEnd w:id="7"/>
-      <w:r>
-        <w:rPr>
-          <w:color w:val="FF0000"/>
-        </w:rPr>
-        <w:t xml:space="preserve">on </w:t>
+        <w:t xml:space="preserve">Please consult the guidelines provided on </w:t>
       </w:r>
       <w:proofErr w:type="spellStart"/>
       <w:r>
@@ -454,23 +708,605 @@
     </w:p>
     <w:p/>
     <w:p/>
-    <w:p/>
-    <w:p/>
-    <w:p/>
-    <w:p/>
-    <w:p/>
-    <w:p/>
-    <w:p/>
-    <w:p/>
-    <w:p/>
-    <w:p/>
-    <w:p/>
-    <w:p/>
-    <w:p/>
-    <w:p/>
-    <w:p/>
-    <w:p/>
-    <w:p/>
+    <w:p>
+      <w:pPr>
+        <w:numPr>
+          <w:ilvl w:val="0"/>
+          <w:numId w:val="2"/>
+        </w:numPr>
+        <w:rPr>
+          <w:lang w:val="en-US"/>
+        </w:rPr>
+      </w:pPr>
+      <w:r>
+        <w:rPr>
+          <w:noProof/>
+          <w:lang w:val="en-US"/>
+        </w:rPr>
+        <mc:AlternateContent>
+          <mc:Choice Requires="wpi">
+            <w:drawing>
+              <wp:anchor distT="0" distB="0" distL="114300" distR="114300" simplePos="0" relativeHeight="251663360" behindDoc="0" locked="0" layoutInCell="1" allowOverlap="1" wp14:anchorId="05555F1C" wp14:editId="19E5876D">
+                <wp:simplePos x="0" y="0"/>
+                <wp:positionH relativeFrom="margin">
+                  <wp:align>center</wp:align>
+                </wp:positionH>
+                <wp:positionV relativeFrom="paragraph">
+                  <wp:posOffset>412115</wp:posOffset>
+                </wp:positionV>
+                <wp:extent cx="5361840" cy="360"/>
+                <wp:effectExtent l="38100" t="38100" r="48895" b="38100"/>
+                <wp:wrapNone/>
+                <wp:docPr id="1272921687" name="Ink 1"/>
+                <wp:cNvGraphicFramePr/>
+                <a:graphic xmlns:a="http://schemas.openxmlformats.org/drawingml/2006/main">
+                  <a:graphicData uri="http://schemas.microsoft.com/office/word/2010/wordprocessingInk">
+                    <w14:contentPart bwMode="auto" r:id="rId5">
+                      <w14:nvContentPartPr>
+                        <w14:cNvContentPartPr/>
+                      </w14:nvContentPartPr>
+                      <w14:xfrm>
+                        <a:off x="0" y="0"/>
+                        <a:ext cx="5361840" cy="360"/>
+                      </w14:xfrm>
+                    </w14:contentPart>
+                  </a:graphicData>
+                </a:graphic>
+              </wp:anchor>
+            </w:drawing>
+          </mc:Choice>
+          <mc:Fallback>
+            <w:pict>
+              <v:shapetype w14:anchorId="7FBAA5BE" id="_x0000_t75" coordsize="21600,21600" o:spt="75" o:preferrelative="t" path="m@4@5l@4@11@9@11@9@5xe" filled="f" stroked="f">
+                <v:stroke joinstyle="miter"/>
+                <v:formulas>
+                  <v:f eqn="if lineDrawn pixelLineWidth 0"/>
+                  <v:f eqn="sum @0 1 0"/>
+                  <v:f eqn="sum 0 0 @1"/>
+                  <v:f eqn="prod @2 1 2"/>
+                  <v:f eqn="prod @3 21600 pixelWidth"/>
+                  <v:f eqn="prod @3 21600 pixelHeight"/>
+                  <v:f eqn="sum @0 0 1"/>
+                  <v:f eqn="prod @6 1 2"/>
+                  <v:f eqn="prod @7 21600 pixelWidth"/>
+                  <v:f eqn="sum @8 21600 0"/>
+                  <v:f eqn="prod @7 21600 pixelHeight"/>
+                  <v:f eqn="sum @10 21600 0"/>
+                </v:formulas>
+                <v:path o:extrusionok="f" gradientshapeok="t" o:connecttype="rect"/>
+                <o:lock v:ext="edit" aspectratio="t"/>
+              </v:shapetype>
+              <v:shape id="Ink 1" o:spid="_x0000_s1026" type="#_x0000_t75" style="position:absolute;margin-left:0;margin-top:31.95pt;width:423.2pt;height:1.05pt;z-index:251663360;visibility:visible;mso-wrap-style:square;mso-wrap-distance-left:9pt;mso-wrap-distance-top:0;mso-wrap-distance-right:9pt;mso-wrap-distance-bottom:0;mso-position-horizontal:center;mso-position-horizontal-relative:margin;mso-position-vertical:absolute;mso-position-vertical-relative:text" o:gfxdata="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">
+                <v:imagedata r:id="rId6" o:title=""/>
+                <w10:wrap anchorx="margin"/>
+              </v:shape>
+            </w:pict>
+          </mc:Fallback>
+        </mc:AlternateContent>
+      </w:r>
+      <w:r>
+        <w:rPr>
+          <w:lang w:val="en-US"/>
+        </w:rPr>
+        <w:t>What did you learn this semester about your own strengths as a writer and communicator? How will you apply this learning in the future?</w:t>
+      </w:r>
+      <w:r>
+        <w:rPr>
+          <w:lang w:val="en-US"/>
+        </w:rPr>
+        <w:br/>
+      </w:r>
+      <w:r>
+        <w:rPr>
+          <w:lang w:val="en-US"/>
+        </w:rPr>
+        <w:br/>
+      </w:r>
+      <w:r>
+        <w:rPr>
+          <w:sz w:val="24"/>
+          <w:szCs w:val="24"/>
+          <w:lang w:val="en-US"/>
+        </w:rPr>
+        <w:t>I learned that I</w:t>
+      </w:r>
+      <w:r>
+        <w:rPr>
+          <w:sz w:val="24"/>
+          <w:szCs w:val="24"/>
+          <w:lang w:val="en-US"/>
+        </w:rPr>
+        <w:t xml:space="preserve"> am decent at connecting logical points to one another, but not great at being clear. I will pay more attention </w:t>
+      </w:r>
+      <w:proofErr w:type="gramStart"/>
+      <w:r>
+        <w:rPr>
+          <w:sz w:val="24"/>
+          <w:szCs w:val="24"/>
+          <w:lang w:val="en-US"/>
+        </w:rPr>
+        <w:t>on</w:t>
+      </w:r>
+      <w:proofErr w:type="gramEnd"/>
+      <w:r>
+        <w:rPr>
+          <w:sz w:val="24"/>
+          <w:szCs w:val="24"/>
+          <w:lang w:val="en-US"/>
+        </w:rPr>
+        <w:t xml:space="preserve"> whether I am clear with what my topic is and/or my stance is on a topic</w:t>
+      </w:r>
+      <w:r>
+        <w:rPr>
+          <w:sz w:val="24"/>
+          <w:szCs w:val="24"/>
+          <w:lang w:val="en-US"/>
+        </w:rPr>
+        <w:t xml:space="preserve"> in the future.</w:t>
+      </w:r>
+      <w:r>
+        <w:rPr>
+          <w:sz w:val="24"/>
+          <w:szCs w:val="24"/>
+          <w:lang w:val="en-US"/>
+        </w:rPr>
+        <w:br/>
+      </w:r>
+      <w:r>
+        <w:rPr>
+          <w:lang w:val="en-US"/>
+        </w:rPr>
+        <w:br/>
+      </w:r>
+      <w:r>
+        <w:rPr>
+          <w:lang w:val="en-US"/>
+        </w:rPr>
+        <w:br/>
+      </w:r>
+      <w:r>
+        <w:rPr>
+          <w:lang w:val="en-US"/>
+        </w:rPr>
+        <w:br/>
+      </w:r>
+    </w:p>
+    <w:p>
+      <w:pPr>
+        <w:numPr>
+          <w:ilvl w:val="0"/>
+          <w:numId w:val="2"/>
+        </w:numPr>
+        <w:rPr>
+          <w:lang w:val="en-US"/>
+        </w:rPr>
+      </w:pPr>
+      <w:r>
+        <w:rPr>
+          <w:noProof/>
+          <w:lang w:val="en-US"/>
+        </w:rPr>
+        <mc:AlternateContent>
+          <mc:Choice Requires="wpi">
+            <w:drawing>
+              <wp:anchor distT="0" distB="0" distL="114300" distR="114300" simplePos="0" relativeHeight="251659264" behindDoc="0" locked="0" layoutInCell="1" allowOverlap="1" wp14:anchorId="3D8B9E26" wp14:editId="752F6ADC">
+                <wp:simplePos x="0" y="0"/>
+                <wp:positionH relativeFrom="column">
+                  <wp:posOffset>390405</wp:posOffset>
+                </wp:positionH>
+                <wp:positionV relativeFrom="paragraph">
+                  <wp:posOffset>484975</wp:posOffset>
+                </wp:positionV>
+                <wp:extent cx="5361840" cy="360"/>
+                <wp:effectExtent l="38100" t="38100" r="48895" b="38100"/>
+                <wp:wrapNone/>
+                <wp:docPr id="1591400449" name="Ink 1"/>
+                <wp:cNvGraphicFramePr/>
+                <a:graphic xmlns:a="http://schemas.openxmlformats.org/drawingml/2006/main">
+                  <a:graphicData uri="http://schemas.microsoft.com/office/word/2010/wordprocessingInk">
+                    <w14:contentPart bwMode="auto" r:id="rId7">
+                      <w14:nvContentPartPr>
+                        <w14:cNvContentPartPr/>
+                      </w14:nvContentPartPr>
+                      <w14:xfrm>
+                        <a:off x="0" y="0"/>
+                        <a:ext cx="5361840" cy="360"/>
+                      </w14:xfrm>
+                    </w14:contentPart>
+                  </a:graphicData>
+                </a:graphic>
+              </wp:anchor>
+            </w:drawing>
+          </mc:Choice>
+          <mc:Fallback>
+            <w:pict>
+              <v:shape w14:anchorId="0188BF6A" id="Ink 1" o:spid="_x0000_s1026" type="#_x0000_t75" style="position:absolute;margin-left:30.25pt;margin-top:37.7pt;width:423.2pt;height:1.05pt;z-index:251659264;visibility:visible;mso-wrap-style:square;mso-wrap-distance-left:9pt;mso-wrap-distance-top:0;mso-wrap-distance-right:9pt;mso-wrap-distance-bottom:0;mso-position-horizontal:absolute;mso-position-horizontal-relative:text;mso-position-vertical:absolute;mso-position-vertical-relative:text" o:gfxdata="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">
+                <v:imagedata r:id="rId6" o:title=""/>
+              </v:shape>
+            </w:pict>
+          </mc:Fallback>
+        </mc:AlternateContent>
+      </w:r>
+      <w:r>
+        <w:rPr>
+          <w:lang w:val="en-US"/>
+        </w:rPr>
+        <w:t>If you had to do this course over again, what would you do differently to help you get through the course more effectively?</w:t>
+      </w:r>
+      <w:r>
+        <w:rPr>
+          <w:lang w:val="en-US"/>
+        </w:rPr>
+        <w:br/>
+      </w:r>
+      <w:r>
+        <w:rPr>
+          <w:lang w:val="en-US"/>
+        </w:rPr>
+        <w:br/>
+      </w:r>
+      <w:r>
+        <w:rPr>
+          <w:sz w:val="24"/>
+          <w:szCs w:val="24"/>
+          <w:lang w:val="en-US"/>
+        </w:rPr>
+        <w:t xml:space="preserve">I would have taken less courses. Due to my full-time job and </w:t>
+      </w:r>
+      <w:r>
+        <w:rPr>
+          <w:sz w:val="24"/>
+          <w:szCs w:val="24"/>
+          <w:lang w:val="en-US"/>
+        </w:rPr>
+        <w:t>full-time</w:t>
+      </w:r>
+      <w:r>
+        <w:rPr>
+          <w:sz w:val="24"/>
+          <w:szCs w:val="24"/>
+          <w:lang w:val="en-US"/>
+        </w:rPr>
+        <w:t xml:space="preserve"> </w:t>
+      </w:r>
+      <w:r>
+        <w:rPr>
+          <w:sz w:val="24"/>
+          <w:szCs w:val="24"/>
+          <w:lang w:val="en-US"/>
+        </w:rPr>
+        <w:t>schoolwork</w:t>
+      </w:r>
+      <w:r>
+        <w:rPr>
+          <w:sz w:val="24"/>
+          <w:szCs w:val="24"/>
+          <w:lang w:val="en-US"/>
+        </w:rPr>
+        <w:t xml:space="preserve"> load, I found that I had to cut my losses in a few places. I do not overly enjoy writing in </w:t>
+      </w:r>
+      <w:r>
+        <w:rPr>
+          <w:sz w:val="24"/>
+          <w:szCs w:val="24"/>
+          <w:lang w:val="en-US"/>
+        </w:rPr>
+        <w:t>the</w:t>
+      </w:r>
+      <w:r>
+        <w:rPr>
+          <w:sz w:val="24"/>
+          <w:szCs w:val="24"/>
+          <w:lang w:val="en-US"/>
+        </w:rPr>
+        <w:t xml:space="preserve"> </w:t>
+      </w:r>
+      <w:r>
+        <w:rPr>
+          <w:sz w:val="24"/>
+          <w:szCs w:val="24"/>
+          <w:lang w:val="en-US"/>
+        </w:rPr>
+        <w:t>formal way that we have</w:t>
+      </w:r>
+      <w:r>
+        <w:rPr>
+          <w:sz w:val="24"/>
+          <w:szCs w:val="24"/>
+          <w:lang w:val="en-US"/>
+        </w:rPr>
+        <w:t>, so I, unfortunately, prioritized other courses</w:t>
+      </w:r>
+      <w:r>
+        <w:rPr>
+          <w:sz w:val="24"/>
+          <w:szCs w:val="24"/>
+          <w:lang w:val="en-US"/>
+        </w:rPr>
+        <w:t xml:space="preserve">. </w:t>
+      </w:r>
+      <w:r>
+        <w:rPr>
+          <w:sz w:val="24"/>
+          <w:szCs w:val="24"/>
+          <w:lang w:val="en-US"/>
+        </w:rPr>
+        <w:br/>
+      </w:r>
+      <w:r>
+        <w:rPr>
+          <w:sz w:val="24"/>
+          <w:szCs w:val="24"/>
+          <w:lang w:val="en-US"/>
+        </w:rPr>
+        <w:br/>
+        <w:t>Other than the time restraints, I would have taken the hour to proofread my essays over again. There are simple mistakes that could have been avoided.</w:t>
+      </w:r>
+      <w:r>
+        <w:rPr>
+          <w:lang w:val="en-US"/>
+        </w:rPr>
+        <w:br/>
+      </w:r>
+      <w:r>
+        <w:rPr>
+          <w:lang w:val="en-US"/>
+        </w:rPr>
+        <w:br/>
+      </w:r>
+      <w:r>
+        <w:rPr>
+          <w:lang w:val="en-US"/>
+        </w:rPr>
+        <w:br/>
+      </w:r>
+      <w:r>
+        <w:rPr>
+          <w:lang w:val="en-US"/>
+        </w:rPr>
+        <w:br/>
+      </w:r>
+    </w:p>
+    <w:p>
+      <w:pPr>
+        <w:numPr>
+          <w:ilvl w:val="0"/>
+          <w:numId w:val="2"/>
+        </w:numPr>
+        <w:rPr>
+          <w:lang w:val="en-US"/>
+        </w:rPr>
+      </w:pPr>
+      <w:r>
+        <w:rPr>
+          <w:lang w:val="en-US"/>
+        </w:rPr>
+        <w:t>How will you apply the learning from COMM 170 to your current program area and career path? Be specific in identifying areas of application to both your program and career. </w:t>
+      </w:r>
+    </w:p>
+    <w:p>
+      <w:r>
+        <w:rPr>
+          <w:noProof/>
+          <w:lang w:val="en-US"/>
+        </w:rPr>
+        <mc:AlternateContent>
+          <mc:Choice Requires="wpi">
+            <w:drawing>
+              <wp:anchor distT="0" distB="0" distL="114300" distR="114300" simplePos="0" relativeHeight="251661312" behindDoc="0" locked="0" layoutInCell="1" allowOverlap="1" wp14:anchorId="35D686F8" wp14:editId="267CF69E">
+                <wp:simplePos x="0" y="0"/>
+                <wp:positionH relativeFrom="column">
+                  <wp:posOffset>151765</wp:posOffset>
+                </wp:positionH>
+                <wp:positionV relativeFrom="paragraph">
+                  <wp:posOffset>71755</wp:posOffset>
+                </wp:positionV>
+                <wp:extent cx="5361840" cy="360"/>
+                <wp:effectExtent l="38100" t="38100" r="48895" b="38100"/>
+                <wp:wrapNone/>
+                <wp:docPr id="809414245" name="Ink 1"/>
+                <wp:cNvGraphicFramePr/>
+                <a:graphic xmlns:a="http://schemas.openxmlformats.org/drawingml/2006/main">
+                  <a:graphicData uri="http://schemas.microsoft.com/office/word/2010/wordprocessingInk">
+                    <w14:contentPart bwMode="auto" r:id="rId8">
+                      <w14:nvContentPartPr>
+                        <w14:cNvContentPartPr/>
+                      </w14:nvContentPartPr>
+                      <w14:xfrm>
+                        <a:off x="0" y="0"/>
+                        <a:ext cx="5361840" cy="360"/>
+                      </w14:xfrm>
+                    </w14:contentPart>
+                  </a:graphicData>
+                </a:graphic>
+              </wp:anchor>
+            </w:drawing>
+          </mc:Choice>
+          <mc:Fallback>
+            <w:pict>
+              <v:shape w14:anchorId="2891C801" id="Ink 1" o:spid="_x0000_s1026" type="#_x0000_t75" style="position:absolute;margin-left:11.45pt;margin-top:5.15pt;width:423.2pt;height:1.05pt;z-index:251661312;visibility:visible;mso-wrap-style:square;mso-wrap-distance-left:9pt;mso-wrap-distance-top:0;mso-wrap-distance-right:9pt;mso-wrap-distance-bottom:0;mso-position-horizontal:absolute;mso-position-horizontal-relative:text;mso-position-vertical:absolute;mso-position-vertical-relative:text" o:gfxdata="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">
+                <v:imagedata r:id="rId6" o:title=""/>
+              </v:shape>
+            </w:pict>
+          </mc:Fallback>
+        </mc:AlternateContent>
+      </w:r>
+    </w:p>
+    <w:p>
+      <w:pPr>
+        <w:ind w:left="360"/>
+        <w:rPr>
+          <w:sz w:val="24"/>
+          <w:szCs w:val="24"/>
+        </w:rPr>
+      </w:pPr>
+      <w:r>
+        <w:rPr>
+          <w:sz w:val="24"/>
+          <w:szCs w:val="24"/>
+        </w:rPr>
+        <w:t xml:space="preserve">I likely will not be using the learning from COMM 170 in </w:t>
+      </w:r>
+      <w:r>
+        <w:rPr>
+          <w:sz w:val="24"/>
+          <w:szCs w:val="24"/>
+        </w:rPr>
+        <w:t xml:space="preserve">my </w:t>
+      </w:r>
+      <w:r>
+        <w:rPr>
+          <w:sz w:val="24"/>
+          <w:szCs w:val="24"/>
+        </w:rPr>
+        <w:t>career path. I have been working in a corporate environment for a few years now where communication is essential</w:t>
+      </w:r>
+      <w:r>
+        <w:rPr>
+          <w:sz w:val="24"/>
+          <w:szCs w:val="24"/>
+        </w:rPr>
+        <w:t xml:space="preserve"> to collaborate effectively with </w:t>
+      </w:r>
+      <w:r>
+        <w:rPr>
+          <w:sz w:val="24"/>
+          <w:szCs w:val="24"/>
+        </w:rPr>
+        <w:t>my department</w:t>
+      </w:r>
+      <w:r>
+        <w:rPr>
+          <w:sz w:val="24"/>
+          <w:szCs w:val="24"/>
+        </w:rPr>
+        <w:t xml:space="preserve">. </w:t>
+      </w:r>
+      <w:r>
+        <w:rPr>
+          <w:sz w:val="24"/>
+          <w:szCs w:val="24"/>
+        </w:rPr>
+        <w:t xml:space="preserve">The information I am to provide is in a much more concise state. Citations and formal writing are unnecessary in </w:t>
+      </w:r>
+      <w:r>
+        <w:rPr>
+          <w:sz w:val="24"/>
+          <w:szCs w:val="24"/>
+        </w:rPr>
+        <w:t>most of my conversations</w:t>
+      </w:r>
+      <w:r>
+        <w:rPr>
+          <w:sz w:val="24"/>
+          <w:szCs w:val="24"/>
+        </w:rPr>
+        <w:t xml:space="preserve">. Efficiency is everything in </w:t>
+      </w:r>
+      <w:proofErr w:type="gramStart"/>
+      <w:r>
+        <w:rPr>
+          <w:sz w:val="24"/>
+          <w:szCs w:val="24"/>
+        </w:rPr>
+        <w:t>an</w:t>
+      </w:r>
+      <w:proofErr w:type="gramEnd"/>
+      <w:r>
+        <w:rPr>
+          <w:sz w:val="24"/>
+          <w:szCs w:val="24"/>
+        </w:rPr>
+        <w:t xml:space="preserve"> IT department. </w:t>
+      </w:r>
+      <w:proofErr w:type="gramStart"/>
+      <w:r>
+        <w:rPr>
+          <w:sz w:val="24"/>
+          <w:szCs w:val="24"/>
+        </w:rPr>
+        <w:t>Especially,</w:t>
+      </w:r>
+      <w:proofErr w:type="gramEnd"/>
+      <w:r>
+        <w:rPr>
+          <w:sz w:val="24"/>
+          <w:szCs w:val="24"/>
+        </w:rPr>
+        <w:t xml:space="preserve"> for my career path.</w:t>
+      </w:r>
+      <w:r>
+        <w:rPr>
+          <w:sz w:val="24"/>
+          <w:szCs w:val="24"/>
+        </w:rPr>
+        <w:br/>
+      </w:r>
+      <w:r>
+        <w:rPr>
+          <w:sz w:val="24"/>
+          <w:szCs w:val="24"/>
+        </w:rPr>
+        <w:br/>
+        <w:t>The learning in COMM 170 will, however, likely help with my program: Software Engineering Technology</w:t>
+      </w:r>
+      <w:r>
+        <w:rPr>
+          <w:sz w:val="24"/>
+          <w:szCs w:val="24"/>
+        </w:rPr>
+        <w:t xml:space="preserve">. I will come across many assignments that will require the </w:t>
+      </w:r>
+      <w:r>
+        <w:rPr>
+          <w:sz w:val="24"/>
+          <w:szCs w:val="24"/>
+        </w:rPr>
+        <w:lastRenderedPageBreak/>
+        <w:t>need to formally write with proper citation. I will take what I have learned and reinforced through COMM 170 to make sure that I am never unintentionally plagiarizing by properly crediting those I derive information from.</w:t>
+      </w:r>
+      <w:r>
+        <w:rPr>
+          <w:sz w:val="24"/>
+          <w:szCs w:val="24"/>
+        </w:rPr>
+        <w:br/>
+      </w:r>
+    </w:p>
+    <w:p>
+      <w:pPr>
+        <w:ind w:left="360"/>
+        <w:rPr>
+          <w:sz w:val="24"/>
+          <w:szCs w:val="24"/>
+        </w:rPr>
+      </w:pPr>
+    </w:p>
+    <w:p>
+      <w:pPr>
+        <w:ind w:left="360"/>
+        <w:rPr>
+          <w:sz w:val="24"/>
+          <w:szCs w:val="24"/>
+        </w:rPr>
+      </w:pPr>
+      <w:r>
+        <w:rPr>
+          <w:sz w:val="24"/>
+          <w:szCs w:val="24"/>
+          <w:u w:val="single"/>
+        </w:rPr>
+        <w:t>Ending remarks:</w:t>
+      </w:r>
+      <w:r>
+        <w:rPr>
+          <w:sz w:val="24"/>
+          <w:szCs w:val="24"/>
+        </w:rPr>
+        <w:br/>
+        <w:t>Thank you Joan for your guidance through this course. I apologize for not being able to come to many of the later classes. I just simply took too much on with work and school. I hope you have a great next term, if you are teaching another section.</w:t>
+      </w:r>
+    </w:p>
     <w:sectPr>
       <w:pgSz w:w="12240" w:h="15840"/>
       <w:pgMar w:top="1440" w:right="1440" w:bottom="1440" w:left="1440" w:header="720" w:footer="720" w:gutter="0"/>
@@ -482,8 +1318,121 @@
 </file>
 
 <file path=word/numbering.xml><?xml version="1.0" encoding="utf-8"?>
-<w:numbering xmlns:wpc="http://schemas.microsoft.com/office/word/2010/wordprocessingCanvas" xmlns:cx="http://schemas.microsoft.com/office/drawing/2014/chartex" xmlns:cx1="http://schemas.microsoft.com/office/drawing/2015/9/8/chartex" xmlns:cx2="http://schemas.microsoft.com/office/drawing/2015/10/21/chartex" xmlns:cx3="http://schemas.microsoft.com/office/drawing/2016/5/9/chartex" xmlns:cx4="http://schemas.microsoft.com/office/drawing/2016/5/10/chartex" xmlns:cx5="http://schemas.microsoft.com/office/drawing/2016/5/11/chartex" xmlns:cx6="http://schemas.microsoft.com/office/drawing/2016/5/12/chartex" xmlns:cx7="http://schemas.microsoft.com/office/drawing/2016/5/13/chartex" xmlns:cx8="http://schemas.microsoft.com/office/drawing/2016/5/14/chartex" xmlns:mc="http://schemas.openxmlformats.org/markup-compatibility/2006" xmlns:aink="http://schemas.microsoft.com/office/drawing/2016/ink" xmlns:am3d="http://schemas.microsoft.com/office/drawing/2017/model3d" xmlns:o="urn:schemas-microsoft-com:office:office" xmlns:r="http://schemas.openxmlformats.org/officeDocument/2006/relationships" xmlns:m="http://schemas.openxmlformats.org/officeDocument/2006/math" xmlns:v="urn:schemas-microsoft-com:vml" xmlns:wp14="http://schemas.microsoft.com/office/word/2010/wordprocessingDrawing" xmlns:wp="http://schemas.openxmlformats.org/drawingml/2006/wordprocessingDrawing" xmlns:w10="urn:schemas-microsoft-com:office:word" xmlns:w="http://schemas.openxmlformats.org/wordprocessingml/2006/main" xmlns:w14="http://schemas.microsoft.com/office/word/2010/wordml" xmlns:w15="http://schemas.microsoft.com/office/word/2012/wordml" xmlns:w16cid="http://schemas.microsoft.com/office/word/2016/wordml/cid" xmlns:w16se="http://schemas.microsoft.com/office/word/2015/wordml/symex" xmlns:wpg="http://schemas.microsoft.com/office/word/2010/wordprocessingGroup" xmlns:wpi="http://schemas.microsoft.com/office/word/2010/wordprocessingInk" xmlns:wne="http://schemas.microsoft.com/office/word/2006/wordml" xmlns:wps="http://schemas.microsoft.com/office/word/2010/wordprocessingShape" mc:Ignorable="w14 w15 w16se w16cid wp14">
+<w:numbering xmlns:wpc="http://schemas.microsoft.com/office/word/2010/wordprocessingCanvas" xmlns:cx="http://schemas.microsoft.com/office/drawing/2014/chartex" xmlns:cx1="http://schemas.microsoft.com/office/drawing/2015/9/8/chartex" xmlns:cx2="http://schemas.microsoft.com/office/drawing/2015/10/21/chartex" xmlns:cx3="http://schemas.microsoft.com/office/drawing/2016/5/9/chartex" xmlns:cx4="http://schemas.microsoft.com/office/drawing/2016/5/10/chartex" xmlns:cx5="http://schemas.microsoft.com/office/drawing/2016/5/11/chartex" xmlns:cx6="http://schemas.microsoft.com/office/drawing/2016/5/12/chartex" xmlns:cx7="http://schemas.microsoft.com/office/drawing/2016/5/13/chartex" xmlns:cx8="http://schemas.microsoft.com/office/drawing/2016/5/14/chartex" xmlns:mc="http://schemas.openxmlformats.org/markup-compatibility/2006" xmlns:aink="http://schemas.microsoft.com/office/drawing/2016/ink" xmlns:am3d="http://schemas.microsoft.com/office/drawing/2017/model3d" xmlns:o="urn:schemas-microsoft-com:office:office" xmlns:oel="http://schemas.microsoft.com/office/2019/extlst" xmlns:r="http://schemas.openxmlformats.org/officeDocument/2006/relationships" xmlns:m="http://schemas.openxmlformats.org/officeDocument/2006/math" xmlns:v="urn:schemas-microsoft-com:vml" xmlns:wp14="http://schemas.microsoft.com/office/word/2010/wordprocessingDrawing" xmlns:wp="http://schemas.openxmlformats.org/drawingml/2006/wordprocessingDrawing" xmlns:w10="urn:schemas-microsoft-com:office:word" xmlns:w="http://schemas.openxmlformats.org/wordprocessingml/2006/main" xmlns:w14="http://schemas.microsoft.com/office/word/2010/wordml" xmlns:w15="http://schemas.microsoft.com/office/word/2012/wordml" xmlns:w16cex="http://schemas.microsoft.com/office/word/2018/wordml/cex" xmlns:w16cid="http://schemas.microsoft.com/office/word/2016/wordml/cid" xmlns:w16="http://schemas.microsoft.com/office/word/2018/wordml" xmlns:w16du="http://schemas.microsoft.com/office/word/2023/wordml/word16du" xmlns:w16sdtdh="http://schemas.microsoft.com/office/word/2020/wordml/sdtdatahash" xmlns:w16se="http://schemas.microsoft.com/office/word/2015/wordml/symex" xmlns:wpg="http://schemas.microsoft.com/office/word/2010/wordprocessingGroup" xmlns:wpi="http://schemas.microsoft.com/office/word/2010/wordprocessingInk" xmlns:wne="http://schemas.microsoft.com/office/word/2006/wordml" xmlns:wps="http://schemas.microsoft.com/office/word/2010/wordprocessingShape" mc:Ignorable="w14 w15 w16se w16cid w16 w16cex w16sdtdh w16du wp14">
   <w:abstractNum w:abstractNumId="0" w15:restartNumberingAfterBreak="0">
+    <w:nsid w:val="19A20EF5"/>
+    <w:multiLevelType w:val="multilevel"/>
+    <w:tmpl w:val="17EAE0E2"/>
+    <w:lvl w:ilvl="0">
+      <w:start w:val="1"/>
+      <w:numFmt w:val="lowerRoman"/>
+      <w:lvlText w:val="%1."/>
+      <w:lvlJc w:val="right"/>
+      <w:pPr>
+        <w:tabs>
+          <w:tab w:val="num" w:pos="720"/>
+        </w:tabs>
+        <w:ind w:left="720" w:hanging="360"/>
+      </w:pPr>
+    </w:lvl>
+    <w:lvl w:ilvl="1" w:tentative="1">
+      <w:start w:val="1"/>
+      <w:numFmt w:val="lowerRoman"/>
+      <w:lvlText w:val="%2."/>
+      <w:lvlJc w:val="right"/>
+      <w:pPr>
+        <w:tabs>
+          <w:tab w:val="num" w:pos="1440"/>
+        </w:tabs>
+        <w:ind w:left="1440" w:hanging="360"/>
+      </w:pPr>
+    </w:lvl>
+    <w:lvl w:ilvl="2" w:tentative="1">
+      <w:start w:val="1"/>
+      <w:numFmt w:val="lowerRoman"/>
+      <w:lvlText w:val="%3."/>
+      <w:lvlJc w:val="right"/>
+      <w:pPr>
+        <w:tabs>
+          <w:tab w:val="num" w:pos="2160"/>
+        </w:tabs>
+        <w:ind w:left="2160" w:hanging="360"/>
+      </w:pPr>
+    </w:lvl>
+    <w:lvl w:ilvl="3" w:tentative="1">
+      <w:start w:val="1"/>
+      <w:numFmt w:val="lowerRoman"/>
+      <w:lvlText w:val="%4."/>
+      <w:lvlJc w:val="right"/>
+      <w:pPr>
+        <w:tabs>
+          <w:tab w:val="num" w:pos="2880"/>
+        </w:tabs>
+        <w:ind w:left="2880" w:hanging="360"/>
+      </w:pPr>
+    </w:lvl>
+    <w:lvl w:ilvl="4" w:tentative="1">
+      <w:start w:val="1"/>
+      <w:numFmt w:val="lowerRoman"/>
+      <w:lvlText w:val="%5."/>
+      <w:lvlJc w:val="right"/>
+      <w:pPr>
+        <w:tabs>
+          <w:tab w:val="num" w:pos="3600"/>
+        </w:tabs>
+        <w:ind w:left="3600" w:hanging="360"/>
+      </w:pPr>
+    </w:lvl>
+    <w:lvl w:ilvl="5" w:tentative="1">
+      <w:start w:val="1"/>
+      <w:numFmt w:val="lowerRoman"/>
+      <w:lvlText w:val="%6."/>
+      <w:lvlJc w:val="right"/>
+      <w:pPr>
+        <w:tabs>
+          <w:tab w:val="num" w:pos="4320"/>
+        </w:tabs>
+        <w:ind w:left="4320" w:hanging="360"/>
+      </w:pPr>
+    </w:lvl>
+    <w:lvl w:ilvl="6" w:tentative="1">
+      <w:start w:val="1"/>
+      <w:numFmt w:val="lowerRoman"/>
+      <w:lvlText w:val="%7."/>
+      <w:lvlJc w:val="right"/>
+      <w:pPr>
+        <w:tabs>
+          <w:tab w:val="num" w:pos="5040"/>
+        </w:tabs>
+        <w:ind w:left="5040" w:hanging="360"/>
+      </w:pPr>
+    </w:lvl>
+    <w:lvl w:ilvl="7" w:tentative="1">
+      <w:start w:val="1"/>
+      <w:numFmt w:val="lowerRoman"/>
+      <w:lvlText w:val="%8."/>
+      <w:lvlJc w:val="right"/>
+      <w:pPr>
+        <w:tabs>
+          <w:tab w:val="num" w:pos="5760"/>
+        </w:tabs>
+        <w:ind w:left="5760" w:hanging="360"/>
+      </w:pPr>
+    </w:lvl>
+    <w:lvl w:ilvl="8" w:tentative="1">
+      <w:start w:val="1"/>
+      <w:numFmt w:val="lowerRoman"/>
+      <w:lvlText w:val="%9."/>
+      <w:lvlJc w:val="right"/>
+      <w:pPr>
+        <w:tabs>
+          <w:tab w:val="num" w:pos="6480"/>
+        </w:tabs>
+        <w:ind w:left="6480" w:hanging="360"/>
+      </w:pPr>
+    </w:lvl>
+  </w:abstractNum>
+  <w:abstractNum w:abstractNumId="1" w15:restartNumberingAfterBreak="0">
     <w:nsid w:val="67061A56"/>
     <w:multiLevelType w:val="multilevel"/>
     <w:tmpl w:val="2152A202"/>
@@ -596,14 +1545,17 @@
       </w:rPr>
     </w:lvl>
   </w:abstractNum>
-  <w:num w:numId="1">
+  <w:num w:numId="1" w16cid:durableId="266236804">
+    <w:abstractNumId w:val="1"/>
+  </w:num>
+  <w:num w:numId="2" w16cid:durableId="2070495675">
     <w:abstractNumId w:val="0"/>
   </w:num>
 </w:numbering>
 </file>
 
 <file path=word/styles.xml><?xml version="1.0" encoding="utf-8"?>
-<w:styles xmlns:mc="http://schemas.openxmlformats.org/markup-compatibility/2006" xmlns:r="http://schemas.openxmlformats.org/officeDocument/2006/relationships" xmlns:w="http://schemas.openxmlformats.org/wordprocessingml/2006/main" xmlns:w14="http://schemas.microsoft.com/office/word/2010/wordml" xmlns:w15="http://schemas.microsoft.com/office/word/2012/wordml" xmlns:w16cid="http://schemas.microsoft.com/office/word/2016/wordml/cid" xmlns:w16se="http://schemas.microsoft.com/office/word/2015/wordml/symex" mc:Ignorable="w14 w15 w16se w16cid">
+<w:styles xmlns:mc="http://schemas.openxmlformats.org/markup-compatibility/2006" xmlns:r="http://schemas.openxmlformats.org/officeDocument/2006/relationships" xmlns:w="http://schemas.openxmlformats.org/wordprocessingml/2006/main" xmlns:w14="http://schemas.microsoft.com/office/word/2010/wordml" xmlns:w15="http://schemas.microsoft.com/office/word/2012/wordml" xmlns:w16cex="http://schemas.microsoft.com/office/word/2018/wordml/cex" xmlns:w16cid="http://schemas.microsoft.com/office/word/2016/wordml/cid" xmlns:w16="http://schemas.microsoft.com/office/word/2018/wordml" xmlns:w16du="http://schemas.microsoft.com/office/word/2023/wordml/word16du" xmlns:w16sdtdh="http://schemas.microsoft.com/office/word/2020/wordml/sdtdatahash" xmlns:w16se="http://schemas.microsoft.com/office/word/2015/wordml/symex" mc:Ignorable="w14 w15 w16se w16cid w16 w16cex w16sdtdh w16du">
   <w:docDefaults>
     <w:rPrDefault>
       <w:rPr>
@@ -619,7 +1571,7 @@
       </w:pPr>
     </w:pPrDefault>
   </w:docDefaults>
-  <w:latentStyles w:defLockedState="0" w:defUIPriority="99" w:defSemiHidden="0" w:defUnhideWhenUsed="0" w:defQFormat="0" w:count="375">
+  <w:latentStyles w:defLockedState="0" w:defUIPriority="99" w:defSemiHidden="0" w:defUnhideWhenUsed="0" w:defQFormat="0" w:count="376">
     <w:lsdException w:name="Normal" w:uiPriority="0" w:qFormat="1"/>
     <w:lsdException w:name="heading 1" w:uiPriority="9" w:qFormat="1"/>
     <w:lsdException w:name="heading 2" w:semiHidden="1" w:uiPriority="9" w:unhideWhenUsed="1" w:qFormat="1"/>
@@ -995,6 +1947,7 @@
     <w:lsdException w:name="Smart Hyperlink" w:semiHidden="1" w:unhideWhenUsed="1"/>
     <w:lsdException w:name="Hashtag" w:semiHidden="1" w:unhideWhenUsed="1"/>
     <w:lsdException w:name="Unresolved Mention" w:semiHidden="1" w:unhideWhenUsed="1"/>
+    <w:lsdException w:name="Smart Link" w:semiHidden="1" w:unhideWhenUsed="1"/>
   </w:latentStyles>
   <w:style w:type="paragraph" w:default="1" w:styleId="Normal">
     <w:name w:val="Normal"/>
@@ -1117,7 +2070,6 @@
   <w:style w:type="character" w:default="1" w:styleId="DefaultParagraphFont">
     <w:name w:val="Default Paragraph Font"/>
     <w:uiPriority w:val="1"/>
-    <w:semiHidden/>
     <w:unhideWhenUsed/>
   </w:style>
   <w:style w:type="table" w:default="1" w:styleId="TableNormal">
@@ -1197,6 +2149,87 @@
     </w:rPr>
   </w:style>
 </w:styles>
+</file>
+
+<file path=word/ink/ink1.xml><?xml version="1.0" encoding="utf-8"?>
+<inkml:ink xmlns:inkml="http://www.w3.org/2003/InkML">
+  <inkml:definitions>
+    <inkml:context xml:id="ctx0">
+      <inkml:inkSource xml:id="inkSrc0">
+        <inkml:traceFormat>
+          <inkml:channel name="X" type="integer" min="-2.14748E9" max="2.14748E9" units="cm"/>
+          <inkml:channel name="Y" type="integer" min="-2.14748E9" max="2.14748E9" units="cm"/>
+        </inkml:traceFormat>
+        <inkml:channelProperties>
+          <inkml:channelProperty channel="X" name="resolution" value="1000" units="1/cm"/>
+          <inkml:channelProperty channel="Y" name="resolution" value="1000" units="1/cm"/>
+        </inkml:channelProperties>
+      </inkml:inkSource>
+      <inkml:timestamp xml:id="ts0" timeString="2024-12-14T06:17:05.534"/>
+    </inkml:context>
+    <inkml:brush xml:id="br0">
+      <inkml:brushProperty name="width" value="0.035" units="cm"/>
+      <inkml:brushProperty name="height" value="0.035" units="cm"/>
+      <inkml:brushProperty name="color" value="#E71224"/>
+      <inkml:brushProperty name="ignorePressure" value="1"/>
+    </inkml:brush>
+  </inkml:definitions>
+  <inkml:trace contextRef="#ctx0" brushRef="#br0">0 1,'14871'0,"-14848"0</inkml:trace>
+</inkml:ink>
+</file>
+
+<file path=word/ink/ink2.xml><?xml version="1.0" encoding="utf-8"?>
+<inkml:ink xmlns:inkml="http://www.w3.org/2003/InkML">
+  <inkml:definitions>
+    <inkml:context xml:id="ctx0">
+      <inkml:inkSource xml:id="inkSrc0">
+        <inkml:traceFormat>
+          <inkml:channel name="X" type="integer" min="-2.14748E9" max="2.14748E9" units="cm"/>
+          <inkml:channel name="Y" type="integer" min="-2.14748E9" max="2.14748E9" units="cm"/>
+        </inkml:traceFormat>
+        <inkml:channelProperties>
+          <inkml:channelProperty channel="X" name="resolution" value="1000" units="1/cm"/>
+          <inkml:channelProperty channel="Y" name="resolution" value="1000" units="1/cm"/>
+        </inkml:channelProperties>
+      </inkml:inkSource>
+      <inkml:timestamp xml:id="ts0" timeString="2024-12-14T06:16:55.859"/>
+    </inkml:context>
+    <inkml:brush xml:id="br0">
+      <inkml:brushProperty name="width" value="0.035" units="cm"/>
+      <inkml:brushProperty name="height" value="0.035" units="cm"/>
+      <inkml:brushProperty name="color" value="#E71224"/>
+      <inkml:brushProperty name="ignorePressure" value="1"/>
+    </inkml:brush>
+  </inkml:definitions>
+  <inkml:trace contextRef="#ctx0" brushRef="#br0">0 1,'14871'0,"-14848"0</inkml:trace>
+</inkml:ink>
+</file>
+
+<file path=word/ink/ink3.xml><?xml version="1.0" encoding="utf-8"?>
+<inkml:ink xmlns:inkml="http://www.w3.org/2003/InkML">
+  <inkml:definitions>
+    <inkml:context xml:id="ctx0">
+      <inkml:inkSource xml:id="inkSrc0">
+        <inkml:traceFormat>
+          <inkml:channel name="X" type="integer" min="-2.14748E9" max="2.14748E9" units="cm"/>
+          <inkml:channel name="Y" type="integer" min="-2.14748E9" max="2.14748E9" units="cm"/>
+        </inkml:traceFormat>
+        <inkml:channelProperties>
+          <inkml:channelProperty channel="X" name="resolution" value="1000" units="1/cm"/>
+          <inkml:channelProperty channel="Y" name="resolution" value="1000" units="1/cm"/>
+        </inkml:channelProperties>
+      </inkml:inkSource>
+      <inkml:timestamp xml:id="ts0" timeString="2024-12-14T06:17:01.098"/>
+    </inkml:context>
+    <inkml:brush xml:id="br0">
+      <inkml:brushProperty name="width" value="0.035" units="cm"/>
+      <inkml:brushProperty name="height" value="0.035" units="cm"/>
+      <inkml:brushProperty name="color" value="#E71224"/>
+      <inkml:brushProperty name="ignorePressure" value="1"/>
+    </inkml:brush>
+  </inkml:definitions>
+  <inkml:trace contextRef="#ctx0" brushRef="#br0">0 1,'14871'0,"-14848"0</inkml:trace>
+</inkml:ink>
 </file>
 
 <file path=word/theme/theme1.xml><?xml version="1.0" encoding="utf-8"?>

</xml_diff>